<commit_message>
view wallet and get transaction endpoints created
</commit_message>
<xml_diff>
--- a/SafePay Connect/SafePay Endpoints Outline.docx
+++ b/SafePay Connect/SafePay Endpoints Outline.docx
@@ -258,23 +258,6 @@
           <w:numId w:val="4"/>
         </w:numPr>
       </w:pPr>
-      <w:proofErr w:type="spellStart"/>
-      <w:r>
-        <w:t>isPrimary</w:t>
-      </w:r>
-      <w:proofErr w:type="spellEnd"/>
-      <w:r>
-        <w:t xml:space="preserve"> (bool)</w:t>
-      </w:r>
-    </w:p>
-    <w:p>
-      <w:pPr>
-        <w:pStyle w:val="ListParagraph"/>
-        <w:numPr>
-          <w:ilvl w:val="0"/>
-          <w:numId w:val="4"/>
-        </w:numPr>
-      </w:pPr>
       <w:r>
         <w:t>status</w:t>
       </w:r>
@@ -497,15 +480,13 @@
         </w:numPr>
       </w:pPr>
       <w:r>
-        <w:t xml:space="preserve">Wallet has many </w:t>
-      </w:r>
-      <w:proofErr w:type="gramStart"/>
-      <w:r>
-        <w:t>transactions(</w:t>
-      </w:r>
-      <w:proofErr w:type="gramEnd"/>
-      <w:r>
-        <w:t>one wallet == many transactions)</w:t>
+        <w:t>Wallet has many transactions</w:t>
+      </w:r>
+      <w:r>
+        <w:t xml:space="preserve"> </w:t>
+      </w:r>
+      <w:r>
+        <w:t>(one wallet == many transactions)</w:t>
       </w:r>
     </w:p>
     <w:p>
@@ -553,14 +534,12 @@
       <w:pPr>
         <w:ind w:firstLine="720"/>
       </w:pPr>
-      <w:proofErr w:type="gramStart"/>
       <w:r>
         <w:t>JSON</w:t>
       </w:r>
       <w:r>
         <w:t>{</w:t>
       </w:r>
-      <w:proofErr w:type="gramEnd"/>
     </w:p>
     <w:p>
       <w:pPr>
@@ -570,13 +549,8 @@
         <w:tab/>
       </w:r>
       <w:r>
-        <w:t>name="John</w:t>
-      </w:r>
-      <w:proofErr w:type="gramStart"/>
-      <w:r>
-        <w:t>";</w:t>
-      </w:r>
-      <w:proofErr w:type="gramEnd"/>
+        <w:t>name="John";</w:t>
+      </w:r>
     </w:p>
     <w:p>
       <w:pPr>
@@ -589,26 +563,16 @@
         <w:tab/>
       </w:r>
       <w:r>
-        <w:t>surname="Smith</w:t>
-      </w:r>
-      <w:proofErr w:type="gramStart"/>
-      <w:r>
-        <w:t>";</w:t>
-      </w:r>
-      <w:proofErr w:type="gramEnd"/>
+        <w:t>surname="Smith";</w:t>
+      </w:r>
     </w:p>
     <w:p>
       <w:pPr>
         <w:ind w:left="720" w:firstLine="720"/>
       </w:pPr>
       <w:r>
-        <w:t xml:space="preserve"> username="johnSmith55</w:t>
-      </w:r>
-      <w:proofErr w:type="gramStart"/>
-      <w:r>
-        <w:t>";</w:t>
-      </w:r>
-      <w:proofErr w:type="gramEnd"/>
+        <w:t xml:space="preserve"> username="johnSmith55";</w:t>
+      </w:r>
     </w:p>
     <w:p>
       <w:pPr>
@@ -623,26 +587,16 @@
       </w:r>
       <w:proofErr w:type="spellEnd"/>
       <w:r>
-        <w:t>="0795847362</w:t>
-      </w:r>
-      <w:proofErr w:type="gramStart"/>
-      <w:r>
-        <w:t>";</w:t>
-      </w:r>
-      <w:proofErr w:type="gramEnd"/>
+        <w:t>="0795847362";</w:t>
+      </w:r>
     </w:p>
     <w:p>
       <w:pPr>
         <w:ind w:left="720" w:firstLine="720"/>
       </w:pPr>
       <w:r>
-        <w:t xml:space="preserve"> password="John12345</w:t>
-      </w:r>
-      <w:proofErr w:type="gramStart"/>
-      <w:r>
-        <w:t>";</w:t>
-      </w:r>
-      <w:proofErr w:type="gramEnd"/>
+        <w:t xml:space="preserve"> password="John12345";</w:t>
+      </w:r>
     </w:p>
     <w:p>
       <w:pPr>
@@ -676,11 +630,9 @@
       <w:pPr>
         <w:pStyle w:val="ListParagraph"/>
       </w:pPr>
-      <w:proofErr w:type="gramStart"/>
       <w:r>
         <w:t>JSON{</w:t>
       </w:r>
-      <w:proofErr w:type="gramEnd"/>
     </w:p>
     <w:p>
       <w:pPr>
@@ -800,11 +752,9 @@
       <w:pPr>
         <w:ind w:firstLine="720"/>
       </w:pPr>
-      <w:proofErr w:type="gramStart"/>
       <w:r>
         <w:t>JSON{</w:t>
       </w:r>
-      <w:proofErr w:type="gramEnd"/>
     </w:p>
     <w:p>
       <w:pPr>
@@ -815,13 +765,8 @@
         <w:tab/>
       </w:r>
       <w:r>
-        <w:t>email="john@example.com</w:t>
-      </w:r>
-      <w:proofErr w:type="gramStart"/>
-      <w:r>
-        <w:t>";</w:t>
-      </w:r>
-      <w:proofErr w:type="gramEnd"/>
+        <w:t>email="john@example.com";</w:t>
+      </w:r>
     </w:p>
     <w:p>
       <w:pPr>
@@ -855,11 +800,9 @@
       <w:pPr>
         <w:pStyle w:val="ListParagraph"/>
       </w:pPr>
-      <w:proofErr w:type="gramStart"/>
       <w:r>
         <w:t>JSON{</w:t>
       </w:r>
-      <w:proofErr w:type="gramEnd"/>
     </w:p>
     <w:p>
       <w:pPr>
@@ -962,16 +905,11 @@
           <w:numId w:val="6"/>
         </w:numPr>
       </w:pPr>
-      <w:proofErr w:type="gramStart"/>
       <w:r>
         <w:t>Query</w:t>
       </w:r>
       <w:r>
-        <w:t xml:space="preserve"> :</w:t>
-      </w:r>
-      <w:proofErr w:type="gramEnd"/>
-      <w:r>
-        <w:t xml:space="preserve"> requires </w:t>
+        <w:t xml:space="preserve"> : requires </w:t>
       </w:r>
       <w:r>
         <w:t>“</w:t>
@@ -987,11 +925,9 @@
       <w:pPr>
         <w:ind w:firstLine="720"/>
       </w:pPr>
-      <w:proofErr w:type="gramStart"/>
       <w:r>
         <w:t>JSON{</w:t>
       </w:r>
-      <w:proofErr w:type="gramEnd"/>
     </w:p>
     <w:p>
       <w:pPr>
@@ -1001,13 +937,8 @@
         <w:tab/>
       </w:r>
       <w:r>
-        <w:t>provider="Capitec</w:t>
-      </w:r>
-      <w:proofErr w:type="gramStart"/>
-      <w:r>
-        <w:t>";</w:t>
-      </w:r>
-      <w:proofErr w:type="gramEnd"/>
+        <w:t>provider="Capitec"</w:t>
+      </w:r>
     </w:p>
     <w:p>
       <w:pPr>
@@ -1021,6 +952,11 @@
       <w:r>
         <w:t>="0679432123"</w:t>
       </w:r>
+    </w:p>
+    <w:p>
+      <w:pPr>
+        <w:ind w:left="720" w:firstLine="720"/>
+      </w:pPr>
       <w:r>
         <w:t>}</w:t>
       </w:r>
@@ -1041,11 +977,9 @@
       <w:pPr>
         <w:pStyle w:val="ListParagraph"/>
       </w:pPr>
-      <w:proofErr w:type="gramStart"/>
       <w:r>
         <w:t>JSON{</w:t>
       </w:r>
-      <w:proofErr w:type="gramEnd"/>
     </w:p>
     <w:p>
       <w:pPr>
@@ -1085,210 +1019,119 @@
         <w:pStyle w:val="ListParagraph"/>
       </w:pPr>
       <w:r>
+        <w:t>}</w:t>
+      </w:r>
+    </w:p>
+    <w:p>
+      <w:pPr>
+        <w:pStyle w:val="Heading1"/>
+      </w:pPr>
+      <w:r>
+        <w:t>POST /</w:t>
+      </w:r>
+      <w:proofErr w:type="spellStart"/>
+      <w:r>
+        <w:t>create</w:t>
+      </w:r>
+      <w:r>
+        <w:t>Transaction</w:t>
+      </w:r>
+      <w:proofErr w:type="spellEnd"/>
+    </w:p>
+    <w:p>
+      <w:pPr>
+        <w:pStyle w:val="ListParagraph"/>
+        <w:numPr>
+          <w:ilvl w:val="0"/>
+          <w:numId w:val="6"/>
+        </w:numPr>
+      </w:pPr>
+      <w:r>
+        <w:t>Query : requires “Authorization: Bearer &lt;token&gt;”</w:t>
+      </w:r>
+    </w:p>
+    <w:p>
+      <w:pPr>
+        <w:ind w:firstLine="720"/>
+      </w:pPr>
+      <w:r>
+        <w:t>JSON{</w:t>
+      </w:r>
+    </w:p>
+    <w:p>
+      <w:pPr>
+        <w:ind w:firstLine="720"/>
+      </w:pPr>
+      <w:r>
+        <w:tab/>
+      </w:r>
+      <w:r>
+        <w:t>username: "sizwe101",</w:t>
+      </w:r>
+    </w:p>
+    <w:p>
+      <w:pPr>
+        <w:ind w:left="720" w:firstLine="720"/>
+      </w:pPr>
+      <w:r>
+        <w:t>amount: 500,</w:t>
+      </w:r>
+    </w:p>
+    <w:p>
+      <w:pPr>
+        <w:ind w:left="720" w:firstLine="720"/>
+      </w:pPr>
+      <w:r>
+        <w:t>reference: “Utility bill”</w:t>
+      </w:r>
+    </w:p>
+    <w:p>
+      <w:pPr>
+        <w:pStyle w:val="ListParagraph"/>
+        <w:numPr>
+          <w:ilvl w:val="0"/>
+          <w:numId w:val="6"/>
+        </w:numPr>
+      </w:pPr>
+      <w:r>
+        <w:t>Response</w:t>
+      </w:r>
+    </w:p>
+    <w:p>
+      <w:pPr>
+        <w:pStyle w:val="ListParagraph"/>
+      </w:pPr>
+      <w:r>
+        <w:t>JSON{</w:t>
+      </w:r>
+    </w:p>
+    <w:p>
+      <w:pPr>
+        <w:pStyle w:val="ListParagraph"/>
+      </w:pPr>
+      <w:r>
+        <w:tab/>
+        <w:t>Message,</w:t>
+      </w:r>
+    </w:p>
+    <w:p>
+      <w:pPr>
+        <w:pStyle w:val="ListParagraph"/>
+      </w:pPr>
+      <w:r>
+        <w:tab/>
+      </w:r>
+      <w:r>
+        <w:t>Status,</w:t>
+      </w:r>
+    </w:p>
+    <w:p>
+      <w:pPr>
+        <w:pStyle w:val="ListParagraph"/>
+      </w:pPr>
+      <w:r>
         <w:t xml:space="preserve">            </w:t>
       </w:r>
-      <w:r>
-        <w:tab/>
-      </w:r>
-      <w:r>
-        <w:t>status</w:t>
-      </w:r>
-    </w:p>
-    <w:p>
-      <w:pPr>
-        <w:pStyle w:val="ListParagraph"/>
-      </w:pPr>
-      <w:r>
-        <w:t>}</w:t>
-      </w:r>
-    </w:p>
-    <w:p>
-      <w:pPr>
-        <w:pStyle w:val="ListParagraph"/>
-      </w:pPr>
-    </w:p>
-    <w:p>
-      <w:pPr>
-        <w:pStyle w:val="Heading1"/>
-      </w:pPr>
-      <w:r>
-        <w:t>POST /</w:t>
-      </w:r>
-      <w:proofErr w:type="spellStart"/>
-      <w:r>
-        <w:t>create</w:t>
-      </w:r>
-      <w:r>
-        <w:t>Transaction</w:t>
-      </w:r>
-      <w:proofErr w:type="spellEnd"/>
-    </w:p>
-    <w:p>
-      <w:pPr>
-        <w:pStyle w:val="ListParagraph"/>
-        <w:numPr>
-          <w:ilvl w:val="0"/>
-          <w:numId w:val="6"/>
-        </w:numPr>
-      </w:pPr>
-      <w:proofErr w:type="gramStart"/>
-      <w:r>
-        <w:t>Query :</w:t>
-      </w:r>
-      <w:proofErr w:type="gramEnd"/>
-      <w:r>
-        <w:t xml:space="preserve"> requires “Authorization: Bearer &lt;token&gt;”</w:t>
-      </w:r>
-    </w:p>
-    <w:p>
-      <w:pPr>
-        <w:ind w:firstLine="720"/>
-      </w:pPr>
-      <w:proofErr w:type="gramStart"/>
-      <w:r>
-        <w:t>JSON{</w:t>
-      </w:r>
-      <w:proofErr w:type="gramEnd"/>
-    </w:p>
-    <w:p>
-      <w:pPr>
-        <w:ind w:firstLine="720"/>
-      </w:pPr>
-      <w:r>
-        <w:tab/>
-      </w:r>
-      <w:r>
-        <w:t>username: "sizwe101",</w:t>
-      </w:r>
-    </w:p>
-    <w:p>
-      <w:pPr>
-        <w:ind w:left="720" w:firstLine="720"/>
-      </w:pPr>
-      <w:proofErr w:type="spellStart"/>
-      <w:r>
-        <w:t>transactionType</w:t>
-      </w:r>
-      <w:proofErr w:type="spellEnd"/>
-      <w:r>
-        <w:t>: "transfer",</w:t>
-      </w:r>
-    </w:p>
-    <w:p>
-      <w:pPr>
-        <w:ind w:left="720" w:firstLine="720"/>
-      </w:pPr>
-      <w:r>
-        <w:t>amount: 500,</w:t>
-      </w:r>
-    </w:p>
-    <w:p>
-      <w:pPr>
-        <w:ind w:left="720" w:firstLine="720"/>
-      </w:pPr>
-      <w:r>
-        <w:t xml:space="preserve"> currency: "ZAR"</w:t>
-      </w:r>
-    </w:p>
-    <w:p>
-      <w:pPr>
-        <w:pStyle w:val="ListParagraph"/>
-        <w:numPr>
-          <w:ilvl w:val="0"/>
-          <w:numId w:val="6"/>
-        </w:numPr>
-      </w:pPr>
-      <w:r>
-        <w:t>Response</w:t>
-      </w:r>
-    </w:p>
-    <w:p>
-      <w:pPr>
-        <w:pStyle w:val="ListParagraph"/>
-      </w:pPr>
-      <w:proofErr w:type="gramStart"/>
-      <w:r>
-        <w:t>JSON{</w:t>
-      </w:r>
-      <w:proofErr w:type="gramEnd"/>
-    </w:p>
-    <w:p>
-      <w:pPr>
-        <w:pStyle w:val="ListParagraph"/>
-      </w:pPr>
-      <w:r>
-        <w:tab/>
-      </w:r>
-      <w:proofErr w:type="spellStart"/>
-      <w:r>
-        <w:t>senderID</w:t>
-      </w:r>
-      <w:proofErr w:type="spellEnd"/>
-      <w:r>
-        <w:t>,</w:t>
-      </w:r>
-    </w:p>
-    <w:p>
-      <w:pPr>
-        <w:pStyle w:val="ListParagraph"/>
-      </w:pPr>
-      <w:r>
-        <w:t xml:space="preserve">            </w:t>
-      </w:r>
-      <w:r>
-        <w:tab/>
-      </w:r>
-      <w:proofErr w:type="spellStart"/>
-      <w:r>
-        <w:t>recieverID</w:t>
-      </w:r>
-      <w:proofErr w:type="spellEnd"/>
-      <w:r>
-        <w:t>,</w:t>
-      </w:r>
-    </w:p>
-    <w:p>
-      <w:pPr>
-        <w:pStyle w:val="ListParagraph"/>
-      </w:pPr>
-      <w:r>
-        <w:lastRenderedPageBreak/>
-        <w:t xml:space="preserve">            </w:t>
-      </w:r>
-      <w:proofErr w:type="spellStart"/>
-      <w:r>
-        <w:t>transactionType</w:t>
-      </w:r>
-      <w:proofErr w:type="spellEnd"/>
-      <w:r>
-        <w:t>,</w:t>
-      </w:r>
-    </w:p>
-    <w:p>
-      <w:pPr>
-        <w:pStyle w:val="ListParagraph"/>
-      </w:pPr>
-      <w:r>
-        <w:t>            amount,</w:t>
-      </w:r>
-    </w:p>
-    <w:p>
-      <w:pPr>
-        <w:pStyle w:val="ListParagraph"/>
-      </w:pPr>
-      <w:r>
-        <w:t>            currency,</w:t>
-      </w:r>
-    </w:p>
-    <w:p>
-      <w:pPr>
-        <w:pStyle w:val="ListParagraph"/>
-      </w:pPr>
-    </w:p>
-    <w:p>
-      <w:pPr>
-        <w:pStyle w:val="ListParagraph"/>
-      </w:pPr>
       <w:r>
         <w:t>}</w:t>
       </w:r>

</xml_diff>

<commit_message>
server and AI intergrated and endpoints done
</commit_message>
<xml_diff>
--- a/SafePay Connect/SafePay Endpoints Outline.docx
+++ b/SafePay Connect/SafePay Endpoints Outline.docx
@@ -46,11 +46,9 @@
           <w:numId w:val="4"/>
         </w:numPr>
       </w:pPr>
-      <w:proofErr w:type="spellStart"/>
       <w:r>
         <w:t>userID</w:t>
       </w:r>
-      <w:proofErr w:type="spellEnd"/>
     </w:p>
     <w:p>
       <w:pPr>
@@ -108,11 +106,9 @@
           <w:numId w:val="4"/>
         </w:numPr>
       </w:pPr>
-      <w:proofErr w:type="spellStart"/>
       <w:r>
         <w:t>phoneNumber</w:t>
       </w:r>
-      <w:proofErr w:type="spellEnd"/>
     </w:p>
     <w:p>
       <w:pPr>
@@ -150,11 +146,9 @@
           <w:numId w:val="4"/>
         </w:numPr>
       </w:pPr>
-      <w:proofErr w:type="spellStart"/>
       <w:r>
         <w:t>userID</w:t>
       </w:r>
-      <w:proofErr w:type="spellEnd"/>
     </w:p>
     <w:p>
       <w:pPr>
@@ -164,11 +158,9 @@
           <w:numId w:val="4"/>
         </w:numPr>
       </w:pPr>
-      <w:proofErr w:type="spellStart"/>
       <w:r>
         <w:t>authToekn</w:t>
       </w:r>
-      <w:proofErr w:type="spellEnd"/>
     </w:p>
     <w:p>
       <w:pPr>
@@ -218,11 +210,9 @@
           <w:numId w:val="4"/>
         </w:numPr>
       </w:pPr>
-      <w:proofErr w:type="spellStart"/>
       <w:r>
         <w:t>userID</w:t>
       </w:r>
-      <w:proofErr w:type="spellEnd"/>
     </w:p>
     <w:p>
       <w:pPr>
@@ -244,11 +234,9 @@
           <w:numId w:val="4"/>
         </w:numPr>
       </w:pPr>
-      <w:proofErr w:type="spellStart"/>
       <w:r>
         <w:t>walletNumber</w:t>
       </w:r>
-      <w:proofErr w:type="spellEnd"/>
     </w:p>
     <w:p>
       <w:pPr>
@@ -259,7 +247,7 @@
         </w:numPr>
       </w:pPr>
       <w:r>
-        <w:t>status</w:t>
+        <w:t>type</w:t>
       </w:r>
     </w:p>
     <w:p>
@@ -310,11 +298,9 @@
           <w:numId w:val="4"/>
         </w:numPr>
       </w:pPr>
-      <w:proofErr w:type="spellStart"/>
       <w:r>
         <w:t>senderID</w:t>
       </w:r>
-      <w:proofErr w:type="spellEnd"/>
     </w:p>
     <w:p>
       <w:pPr>
@@ -324,11 +310,9 @@
           <w:numId w:val="4"/>
         </w:numPr>
       </w:pPr>
-      <w:proofErr w:type="spellStart"/>
       <w:r>
         <w:t>recieverID</w:t>
       </w:r>
-      <w:proofErr w:type="spellEnd"/>
     </w:p>
     <w:p>
       <w:pPr>
@@ -398,11 +382,9 @@
           <w:numId w:val="4"/>
         </w:numPr>
       </w:pPr>
-      <w:proofErr w:type="spellStart"/>
       <w:r>
         <w:t>scamFlag</w:t>
       </w:r>
-      <w:proofErr w:type="spellEnd"/>
     </w:p>
     <w:p/>
     <w:p>
@@ -579,15 +561,7 @@
         <w:ind w:left="720" w:firstLine="720"/>
       </w:pPr>
       <w:r>
-        <w:t xml:space="preserve"> </w:t>
-      </w:r>
-      <w:proofErr w:type="spellStart"/>
-      <w:r>
-        <w:t>phoneNumber</w:t>
-      </w:r>
-      <w:proofErr w:type="spellEnd"/>
-      <w:r>
-        <w:t>="0795847362";</w:t>
+        <w:t xml:space="preserve"> phoneNumber="0795847362";</w:t>
       </w:r>
     </w:p>
     <w:p>
@@ -641,13 +615,8 @@
       <w:r>
         <w:tab/>
       </w:r>
-      <w:proofErr w:type="spellStart"/>
-      <w:r>
-        <w:t>userId</w:t>
-      </w:r>
-      <w:proofErr w:type="spellEnd"/>
-      <w:r>
-        <w:t xml:space="preserve"> </w:t>
+      <w:r>
+        <w:t xml:space="preserve">userId </w:t>
       </w:r>
     </w:p>
     <w:p>
@@ -682,13 +651,8 @@
         <w:pStyle w:val="ListParagraph"/>
         <w:ind w:firstLine="720"/>
       </w:pPr>
-      <w:proofErr w:type="spellStart"/>
-      <w:r>
-        <w:t>phoneNumber</w:t>
-      </w:r>
-      <w:proofErr w:type="spellEnd"/>
-      <w:r>
-        <w:t xml:space="preserve"> </w:t>
+      <w:r>
+        <w:t xml:space="preserve">phoneNumber </w:t>
       </w:r>
     </w:p>
     <w:p>
@@ -810,14 +774,7 @@
       </w:pPr>
       <w:r>
         <w:tab/>
-      </w:r>
-      <w:proofErr w:type="spellStart"/>
-      <w:r>
-        <w:t>userId</w:t>
-      </w:r>
-      <w:proofErr w:type="spellEnd"/>
-      <w:r>
-        <w:t xml:space="preserve"> </w:t>
+        <w:t xml:space="preserve">userId </w:t>
       </w:r>
     </w:p>
     <w:p>
@@ -885,14 +842,12 @@
       <w:r>
         <w:t>POST /</w:t>
       </w:r>
-      <w:proofErr w:type="spellStart"/>
       <w:r>
         <w:t>create</w:t>
       </w:r>
       <w:r>
         <w:t>Wallet</w:t>
       </w:r>
-      <w:proofErr w:type="spellEnd"/>
       <w:r>
         <w:t xml:space="preserve"> </w:t>
       </w:r>
@@ -944,13 +899,8 @@
       <w:pPr>
         <w:ind w:left="720" w:firstLine="720"/>
       </w:pPr>
-      <w:proofErr w:type="spellStart"/>
-      <w:r>
-        <w:t>walletNumber</w:t>
-      </w:r>
-      <w:proofErr w:type="spellEnd"/>
-      <w:r>
-        <w:t>="0679432123"</w:t>
+      <w:r>
+        <w:t>walletNumber="0679432123"</w:t>
       </w:r>
     </w:p>
     <w:p>
@@ -989,65 +939,57 @@
         <w:tab/>
       </w:r>
       <w:r>
-        <w:t>provider,</w:t>
-      </w:r>
-    </w:p>
-    <w:p>
-      <w:pPr>
-        <w:pStyle w:val="ListParagraph"/>
-      </w:pPr>
-      <w:r>
-        <w:t>           </w:t>
-      </w:r>
+        <w:t>Message: “Wallet successfully created</w:t>
+      </w:r>
+    </w:p>
+    <w:p>
+      <w:pPr>
+        <w:pStyle w:val="ListParagraph"/>
+      </w:pPr>
+      <w:r>
+        <w:t>}</w:t>
+      </w:r>
+    </w:p>
+    <w:p>
+      <w:pPr>
+        <w:pStyle w:val="Heading1"/>
+      </w:pPr>
+      <w:r>
+        <w:t>POST /create</w:t>
+      </w:r>
+      <w:r>
+        <w:t>Transaction</w:t>
+      </w:r>
+    </w:p>
+    <w:p>
+      <w:pPr>
+        <w:pStyle w:val="ListParagraph"/>
+        <w:numPr>
+          <w:ilvl w:val="0"/>
+          <w:numId w:val="6"/>
+        </w:numPr>
+      </w:pPr>
+      <w:r>
+        <w:t>Query : requires “Authorization: Bearer &lt;token&gt;”</w:t>
+      </w:r>
+    </w:p>
+    <w:p>
+      <w:pPr>
+        <w:ind w:firstLine="720"/>
+      </w:pPr>
+      <w:r>
+        <w:t>JSON{</w:t>
+      </w:r>
+    </w:p>
+    <w:p>
+      <w:pPr>
+        <w:ind w:firstLine="720"/>
+      </w:pPr>
       <w:r>
         <w:tab/>
       </w:r>
       <w:r>
-        <w:t xml:space="preserve"> </w:t>
-      </w:r>
-      <w:proofErr w:type="spellStart"/>
-      <w:r>
-        <w:t>walletNumber</w:t>
-      </w:r>
-      <w:proofErr w:type="spellEnd"/>
-      <w:r>
-        <w:t>,</w:t>
-      </w:r>
-    </w:p>
-    <w:p>
-      <w:pPr>
-        <w:pStyle w:val="ListParagraph"/>
-      </w:pPr>
-      <w:r>
-        <w:t>}</w:t>
-      </w:r>
-    </w:p>
-    <w:p>
-      <w:pPr>
-        <w:pStyle w:val="Heading1"/>
-      </w:pPr>
-      <w:r>
-        <w:t>POST /</w:t>
-      </w:r>
-      <w:proofErr w:type="spellStart"/>
-      <w:r>
-        <w:t>create</w:t>
-      </w:r>
-      <w:r>
-        <w:t>Transaction</w:t>
-      </w:r>
-      <w:proofErr w:type="spellEnd"/>
-    </w:p>
-    <w:p>
-      <w:pPr>
-        <w:pStyle w:val="ListParagraph"/>
-        <w:numPr>
-          <w:ilvl w:val="0"/>
-          <w:numId w:val="6"/>
-        </w:numPr>
-      </w:pPr>
-      <w:r>
-        <w:t>Query : requires “Authorization: Bearer &lt;token&gt;”</w:t>
+        <w:t>username: "sizwe101",</w:t>
       </w:r>
     </w:p>
     <w:p>
@@ -1055,18 +997,8 @@
         <w:ind w:firstLine="720"/>
       </w:pPr>
       <w:r>
-        <w:t>JSON{</w:t>
-      </w:r>
-    </w:p>
-    <w:p>
-      <w:pPr>
-        <w:ind w:firstLine="720"/>
-      </w:pPr>
-      <w:r>
         <w:tab/>
-      </w:r>
-      <w:r>
-        <w:t>username: "sizwe101",</w:t>
+        <w:t>transactionType: “CapitecPay”,</w:t>
       </w:r>
     </w:p>
     <w:p>

</xml_diff>